<commit_message>
added github link in the docs
</commit_message>
<xml_diff>
--- a/Assignment3/FLASK ASSIGNMENT.docx
+++ b/Assignment3/FLASK ASSIGNMENT.docx
@@ -7728,6 +7728,7 @@
       </w:pPr>
       <w:r>
         <w:rPr>
+          <w:noProof/>
           <w:sz w:val="24"/>
           <w:szCs w:val="24"/>
           <w:u w:val="single"/>
@@ -7785,10 +7786,7 @@
       <w:pPr>
         <w:spacing w:after="0" w:line="240" w:lineRule="auto"/>
         <w:rPr>
-          <w:sz w:val="24"/>
-          <w:szCs w:val="24"/>
-          <w:u w:val="single"/>
-          <w:lang w:val="en-US"/>
+          <w:noProof/>
         </w:rPr>
       </w:pPr>
       <w:r>
@@ -7831,6 +7829,80 @@
             </a:graphic>
           </wp:inline>
         </w:drawing>
+      </w:r>
+    </w:p>
+    <w:p>
+      <w:pPr>
+        <w:rPr>
+          <w:sz w:val="24"/>
+          <w:szCs w:val="24"/>
+          <w:lang w:val="en-US"/>
+        </w:rPr>
+      </w:pPr>
+    </w:p>
+    <w:p>
+      <w:pPr>
+        <w:rPr>
+          <w:sz w:val="24"/>
+          <w:szCs w:val="24"/>
+          <w:lang w:val="en-US"/>
+        </w:rPr>
+      </w:pPr>
+    </w:p>
+    <w:p>
+      <w:pPr>
+        <w:rPr>
+          <w:sz w:val="24"/>
+          <w:szCs w:val="24"/>
+          <w:lang w:val="en-US"/>
+        </w:rPr>
+      </w:pPr>
+    </w:p>
+    <w:p>
+      <w:pPr>
+        <w:rPr>
+          <w:noProof/>
+          <w:sz w:val="24"/>
+          <w:szCs w:val="24"/>
+        </w:rPr>
+      </w:pPr>
+      <w:r>
+        <w:rPr>
+          <w:b/>
+          <w:bCs/>
+          <w:noProof/>
+          <w:sz w:val="24"/>
+          <w:szCs w:val="24"/>
+        </w:rPr>
+        <w:t xml:space="preserve">Github link : </w:t>
+      </w:r>
+      <w:r>
+        <w:rPr>
+          <w:noProof/>
+          <w:sz w:val="24"/>
+          <w:szCs w:val="24"/>
+        </w:rPr>
+        <w:t>https://github.com/sagarkundrapu/TuteDude-Assignments/tree/main/Assignment3</w:t>
+      </w:r>
+    </w:p>
+    <w:p>
+      <w:pPr>
+        <w:tabs>
+          <w:tab w:val="left" w:pos="2905"/>
+        </w:tabs>
+        <w:rPr>
+          <w:sz w:val="24"/>
+          <w:szCs w:val="24"/>
+          <w:lang w:val="en-US"/>
+        </w:rPr>
+      </w:pPr>
+      <w:r>
+        <w:rPr>
+          <w:sz w:val="24"/>
+          <w:szCs w:val="24"/>
+          <w:lang w:val="en-US"/>
+        </w:rPr>
+        <w:tab/>
       </w:r>
     </w:p>
     <w:sectPr>

</xml_diff>